<commit_message>
I added some code
I added one line to demonstrate sarcasm.
</commit_message>
<xml_diff>
--- a/Code.docx
+++ b/Code.docx
@@ -7,9 +7,18 @@
         <w:t>JUST KIDDING I DON’T CODE.</w:t>
       </w:r>
     </w:p>
+    <w:p/>
     <w:p>
+      <w:r>
+        <w:t>…</w:t>
+      </w:r>
       <w:bookmarkStart w:id="0" w:name="_GoBack"/>
       <w:bookmarkEnd w:id="0"/>
+    </w:p>
+    <w:p>
+      <w:r>
+        <w:t>LOL I actually DO code sucker!!!!</w:t>
+      </w:r>
     </w:p>
     <w:sectPr>
       <w:pgSz w:w="12240" w:h="15840"/>

</xml_diff>